<commit_message>
Added CV and Motivation letter upload
</commit_message>
<xml_diff>
--- a/Erasmus.Web/FileTemplates/CV template.docx
+++ b/Erasmus.Web/FileTemplates/CV template.docx
@@ -11,248 +11,7 @@
         <mc:AlternateContent>
           <mc:Choice Requires="wps">
             <w:drawing>
-              <wp:anchor distT="45720" distB="45720" distL="114300" distR="114300" simplePos="0" relativeHeight="251667456" behindDoc="0" locked="0" layoutInCell="1" allowOverlap="1" wp14:anchorId="64E97EF8" wp14:editId="5C7189AB">
-                <wp:simplePos x="0" y="0"/>
-                <wp:positionH relativeFrom="column">
-                  <wp:posOffset>83820</wp:posOffset>
-                </wp:positionH>
-                <wp:positionV relativeFrom="paragraph">
-                  <wp:posOffset>1455420</wp:posOffset>
-                </wp:positionV>
-                <wp:extent cx="6600825" cy="2697480"/>
-                <wp:effectExtent l="0" t="0" r="0" b="0"/>
-                <wp:wrapSquare wrapText="bothSides"/>
-                <wp:docPr id="7" name="Pole tekstowe 2"/>
-                <wp:cNvGraphicFramePr>
-                  <a:graphicFrameLocks xmlns:a="http://schemas.openxmlformats.org/drawingml/2006/main"/>
-                </wp:cNvGraphicFramePr>
-                <a:graphic xmlns:a="http://schemas.openxmlformats.org/drawingml/2006/main">
-                  <a:graphicData uri="http://schemas.microsoft.com/office/word/2010/wordprocessingShape">
-                    <wps:wsp>
-                      <wps:cNvSpPr txBox="1">
-                        <a:spLocks noChangeArrowheads="1"/>
-                      </wps:cNvSpPr>
-                      <wps:spPr bwMode="auto">
-                        <a:xfrm>
-                          <a:off x="0" y="0"/>
-                          <a:ext cx="6600825" cy="2697480"/>
-                        </a:xfrm>
-                        <a:prstGeom prst="rect">
-                          <a:avLst/>
-                        </a:prstGeom>
-                        <a:noFill/>
-                        <a:ln w="9525">
-                          <a:noFill/>
-                          <a:miter lim="800000"/>
-                          <a:headEnd/>
-                          <a:tailEnd/>
-                        </a:ln>
-                      </wps:spPr>
-                      <wps:txbx>
-                        <w:txbxContent>
-                          <w:p>
-                            <w:pPr>
-                              <w:pStyle w:val="Styl1"/>
-                              <w:rPr>
-                                <w:lang w:val="en-US"/>
-                              </w:rPr>
-                            </w:pPr>
-                            <w:r>
-                              <w:rPr>
-                                <w:lang w:val="en-US"/>
-                              </w:rPr>
-                              <w:t>Summary</w:t>
-                            </w:r>
-                          </w:p>
-                          <w:p>
-                            <w:pPr>
-                              <w:pStyle w:val="Styl1"/>
-                              <w:rPr>
-                                <w:lang w:val="en-US"/>
-                              </w:rPr>
-                            </w:pPr>
-                            <w:r>
-                              <w:rPr>
-                                <w:lang w:val="en-US"/>
-                              </w:rPr>
-                              <w:t>Skill Highlights</w:t>
-                            </w:r>
-                          </w:p>
-                          <w:p>
-                            <w:pPr>
-                              <w:pStyle w:val="Styl1"/>
-                              <w:spacing w:before="240"/>
-                              <w:rPr>
-                                <w:lang w:val="en-US"/>
-                              </w:rPr>
-                            </w:pPr>
-                            <w:r>
-                              <w:rPr>
-                                <w:lang w:val="en-US"/>
-                              </w:rPr>
-                              <w:t>Experience</w:t>
-                            </w:r>
-                          </w:p>
-                          <w:p>
-                            <w:pPr>
-                              <w:pStyle w:val="Styl1"/>
-                              <w:rPr>
-                                <w:lang w:val="en-US"/>
-                              </w:rPr>
-                            </w:pPr>
-                            <w:r>
-                              <w:rPr>
-                                <w:lang w:val="en-US"/>
-                              </w:rPr>
-                              <w:t>Education</w:t>
-                            </w:r>
-                          </w:p>
-                          <w:p>
-                            <w:pPr>
-                              <w:pStyle w:val="Styl1"/>
-                              <w:rPr>
-                                <w:lang w:val="en-US"/>
-                              </w:rPr>
-                            </w:pPr>
-                            <w:r>
-                              <w:rPr>
-                                <w:lang w:val="en-US"/>
-                              </w:rPr>
-                              <w:t>Languages</w:t>
-                            </w:r>
-                          </w:p>
-                          <w:p>
-                            <w:pPr>
-                              <w:rPr>
-                                <w:sz w:val="24"/>
-                                <w:szCs w:val="24"/>
-                                <w:lang w:val="en-US"/>
-                              </w:rPr>
-                            </w:pPr>
-                          </w:p>
-                        </w:txbxContent>
-                      </wps:txbx>
-                      <wps:bodyPr rot="0" vert="horz" wrap="square" lIns="91440" tIns="45720" rIns="91440" bIns="45720" anchor="t" anchorCtr="0">
-                        <a:noAutofit/>
-                      </wps:bodyPr>
-                    </wps:wsp>
-                  </a:graphicData>
-                </a:graphic>
-                <wp14:sizeRelH relativeFrom="margin">
-                  <wp14:pctWidth>0</wp14:pctWidth>
-                </wp14:sizeRelH>
-                <wp14:sizeRelV relativeFrom="margin">
-                  <wp14:pctHeight>0</wp14:pctHeight>
-                </wp14:sizeRelV>
-              </wp:anchor>
-            </w:drawing>
-          </mc:Choice>
-          <mc:Fallback>
-            <w:pict>
-              <v:shapetype w14:anchorId="64E97EF8" id="_x0000_t202" coordsize="21600,21600" o:spt="202" path="m,l,21600r21600,l21600,xe">
-                <v:stroke joinstyle="miter"/>
-                <v:path gradientshapeok="t" o:connecttype="rect"/>
-              </v:shapetype>
-              <v:shape id="Pole tekstowe 2" o:spid="_x0000_s1026" type="#_x0000_t202" style="position:absolute;margin-left:6.6pt;margin-top:114.6pt;width:519.75pt;height:212.4pt;z-index:251667456;visibility:visible;mso-wrap-style:square;mso-width-percent:0;mso-height-percent:0;mso-wrap-distance-left:9pt;mso-wrap-distance-top:3.6pt;mso-wrap-distance-right:9pt;mso-wrap-distance-bottom:3.6pt;mso-position-horizontal:absolute;mso-position-horizontal-relative:text;mso-position-vertical:absolute;mso-position-vertical-relative:text;mso-width-percent:0;mso-height-percent:0;mso-width-relative:margin;mso-height-relative:margin;v-text-anchor:top" o:gfxdata="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" filled="f" stroked="f">
-                <v:textbox>
-                  <w:txbxContent>
-                    <w:p>
-                      <w:pPr>
-                        <w:pStyle w:val="Styl1"/>
-                        <w:rPr>
-                          <w:lang w:val="en-US"/>
-                        </w:rPr>
-                      </w:pPr>
-                      <w:r>
-                        <w:rPr>
-                          <w:lang w:val="en-US"/>
-                        </w:rPr>
-                        <w:t>Summary</w:t>
-                      </w:r>
-                    </w:p>
-                    <w:p>
-                      <w:pPr>
-                        <w:pStyle w:val="Styl1"/>
-                        <w:rPr>
-                          <w:lang w:val="en-US"/>
-                        </w:rPr>
-                      </w:pPr>
-                      <w:r>
-                        <w:rPr>
-                          <w:lang w:val="en-US"/>
-                        </w:rPr>
-                        <w:t>Skill Highlights</w:t>
-                      </w:r>
-                    </w:p>
-                    <w:p>
-                      <w:pPr>
-                        <w:pStyle w:val="Styl1"/>
-                        <w:spacing w:before="240"/>
-                        <w:rPr>
-                          <w:lang w:val="en-US"/>
-                        </w:rPr>
-                      </w:pPr>
-                      <w:r>
-                        <w:rPr>
-                          <w:lang w:val="en-US"/>
-                        </w:rPr>
-                        <w:t>Experience</w:t>
-                      </w:r>
-                    </w:p>
-                    <w:p>
-                      <w:pPr>
-                        <w:pStyle w:val="Styl1"/>
-                        <w:rPr>
-                          <w:lang w:val="en-US"/>
-                        </w:rPr>
-                      </w:pPr>
-                      <w:r>
-                        <w:rPr>
-                          <w:lang w:val="en-US"/>
-                        </w:rPr>
-                        <w:t>Education</w:t>
-                      </w:r>
-                    </w:p>
-                    <w:p>
-                      <w:pPr>
-                        <w:pStyle w:val="Styl1"/>
-                        <w:rPr>
-                          <w:lang w:val="en-US"/>
-                        </w:rPr>
-                      </w:pPr>
-                      <w:r>
-                        <w:rPr>
-                          <w:lang w:val="en-US"/>
-                        </w:rPr>
-                        <w:t>Languages</w:t>
-                      </w:r>
-                    </w:p>
-                    <w:p>
-                      <w:pPr>
-                        <w:rPr>
-                          <w:sz w:val="24"/>
-                          <w:szCs w:val="24"/>
-                          <w:lang w:val="en-US"/>
-                        </w:rPr>
-                      </w:pPr>
-                    </w:p>
-                  </w:txbxContent>
-                </v:textbox>
-                <w10:wrap type="square"/>
-              </v:shape>
-            </w:pict>
-          </mc:Fallback>
-        </mc:AlternateContent>
-      </w:r>
-      <w:r>
-        <w:rPr>
-          <w:noProof/>
-          <w:lang w:val="en-US"/>
-        </w:rPr>
-        <mc:AlternateContent>
-          <mc:Choice Requires="wps">
-            <w:drawing>
-              <wp:anchor distT="0" distB="0" distL="114300" distR="114300" simplePos="0" relativeHeight="251668480" behindDoc="0" locked="0" layoutInCell="1" allowOverlap="1" wp14:anchorId="7293230B" wp14:editId="11B456FC">
+              <wp:anchor distT="0" distB="0" distL="114300" distR="114300" simplePos="0" relativeHeight="251668480" behindDoc="0" locked="0" layoutInCell="1" allowOverlap="1" wp14:anchorId="29C34CA9" wp14:editId="4460C304">
                 <wp:simplePos x="0" y="0"/>
                 <wp:positionH relativeFrom="column">
                   <wp:posOffset>-457200</wp:posOffset>
@@ -333,7 +92,7 @@
         <mc:AlternateContent>
           <mc:Choice Requires="wps">
             <w:drawing>
-              <wp:anchor distT="0" distB="0" distL="114300" distR="114300" simplePos="0" relativeHeight="251659264" behindDoc="0" locked="0" layoutInCell="1" allowOverlap="1" wp14:anchorId="4E79A9EF" wp14:editId="2C790BFE">
+              <wp:anchor distT="0" distB="0" distL="114300" distR="114300" simplePos="0" relativeHeight="251659264" behindDoc="0" locked="0" layoutInCell="1" allowOverlap="1" wp14:anchorId="4F263F34" wp14:editId="09538410">
                 <wp:simplePos x="0" y="0"/>
                 <wp:positionH relativeFrom="column">
                   <wp:posOffset>-457200</wp:posOffset>
@@ -414,7 +173,7 @@
         <mc:AlternateContent>
           <mc:Choice Requires="wps">
             <w:drawing>
-              <wp:anchor distT="45720" distB="45720" distL="114300" distR="114300" simplePos="0" relativeHeight="251665408" behindDoc="0" locked="0" layoutInCell="1" allowOverlap="1" wp14:anchorId="3ACDE4C4" wp14:editId="07CE16B6">
+              <wp:anchor distT="45720" distB="45720" distL="114300" distR="114300" simplePos="0" relativeHeight="251665408" behindDoc="0" locked="0" layoutInCell="1" allowOverlap="1" wp14:anchorId="63FE08F1" wp14:editId="23A9E90F">
                 <wp:simplePos x="0" y="0"/>
                 <wp:positionH relativeFrom="column">
                   <wp:posOffset>3810000</wp:posOffset>
@@ -483,6 +242,26 @@
                             <w:pPr>
                               <w:pStyle w:val="NoSpacing"/>
                               <w:rPr>
+                                <w:color w:val="FFFFFF" w:themeColor="background1"/>
+                                <w:sz w:val="24"/>
+                                <w:szCs w:val="24"/>
+                                <w:lang w:val="en-US"/>
+                              </w:rPr>
+                            </w:pPr>
+                            <w:r>
+                              <w:rPr>
+                                <w:color w:val="FFFFFF" w:themeColor="background1"/>
+                                <w:sz w:val="24"/>
+                                <w:szCs w:val="24"/>
+                                <w:lang w:val="en-US"/>
+                              </w:rPr>
+                              <w:t>177 Great Portland Street, London W5W 6PQ</w:t>
+                            </w:r>
+                          </w:p>
+                          <w:p>
+                            <w:pPr>
+                              <w:pStyle w:val="NoSpacing"/>
+                              <w:rPr>
                                 <w:rFonts w:ascii="Arial Black" w:hAnsi="Arial Black"/>
                                 <w:b/>
                                 <w:bCs/>
@@ -509,6 +288,26 @@
                             <w:pPr>
                               <w:pStyle w:val="NoSpacing"/>
                               <w:rPr>
+                                <w:color w:val="FFFFFF" w:themeColor="background1"/>
+                                <w:sz w:val="24"/>
+                                <w:szCs w:val="24"/>
+                                <w:lang w:val="en-US"/>
+                              </w:rPr>
+                            </w:pPr>
+                            <w:r>
+                              <w:rPr>
+                                <w:color w:val="FFFFFF" w:themeColor="background1"/>
+                                <w:sz w:val="24"/>
+                                <w:szCs w:val="24"/>
+                                <w:lang w:val="en-US"/>
+                              </w:rPr>
+                              <w:t xml:space="preserve">+44 (0)20 7666 8555 </w:t>
+                            </w:r>
+                          </w:p>
+                          <w:p>
+                            <w:pPr>
+                              <w:pStyle w:val="NoSpacing"/>
+                              <w:rPr>
                                 <w:rFonts w:ascii="Arial Black" w:hAnsi="Arial Black"/>
                                 <w:b/>
                                 <w:bCs/>
@@ -541,6 +340,33 @@
                                 <w:lang w:val="en-US"/>
                               </w:rPr>
                             </w:pPr>
+                            <w:r>
+                              <w:rPr>
+                                <w:color w:val="FFFFFF" w:themeColor="background1"/>
+                                <w:sz w:val="24"/>
+                                <w:szCs w:val="24"/>
+                                <w:lang w:val="en-US"/>
+                              </w:rPr>
+                              <w:t>christoper.m</w:t>
+                            </w:r>
+                            <w:r>
+                              <w:rPr>
+                                <w:color w:val="FFFFFF" w:themeColor="background1"/>
+                                <w:sz w:val="24"/>
+                                <w:szCs w:val="24"/>
+                                <w:lang w:val="en-US"/>
+                              </w:rPr>
+                              <w:t>organ</w:t>
+                            </w:r>
+                            <w:r>
+                              <w:rPr>
+                                <w:color w:val="FFFFFF" w:themeColor="background1"/>
+                                <w:sz w:val="24"/>
+                                <w:szCs w:val="24"/>
+                                <w:lang w:val="en-US"/>
+                              </w:rPr>
+                              <w:t>@gmail.com</w:t>
+                            </w:r>
                           </w:p>
                         </w:txbxContent>
                       </wps:txbx>
@@ -561,7 +387,11 @@
           </mc:Choice>
           <mc:Fallback>
             <w:pict>
-              <v:shape w14:anchorId="3ACDE4C4" id="_x0000_s1027" type="#_x0000_t202" style="position:absolute;margin-left:300pt;margin-top:3.75pt;width:253.5pt;height:117pt;z-index:251665408;visibility:visible;mso-wrap-style:square;mso-width-percent:0;mso-height-percent:0;mso-wrap-distance-left:9pt;mso-wrap-distance-top:3.6pt;mso-wrap-distance-right:9pt;mso-wrap-distance-bottom:3.6pt;mso-position-horizontal:absolute;mso-position-horizontal-relative:text;mso-position-vertical:absolute;mso-position-vertical-relative:text;mso-width-percent:0;mso-height-percent:0;mso-width-relative:margin;mso-height-relative:margin;v-text-anchor:top" o:gfxdata="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" filled="f" stroked="f">
+              <v:shapetype w14:anchorId="63FE08F1" id="_x0000_t202" coordsize="21600,21600" o:spt="202" path="m,l,21600r21600,l21600,xe">
+                <v:stroke joinstyle="miter"/>
+                <v:path gradientshapeok="t" o:connecttype="rect"/>
+              </v:shapetype>
+              <v:shape id="Pole tekstowe 2" o:spid="_x0000_s1026" type="#_x0000_t202" style="position:absolute;margin-left:300pt;margin-top:3.75pt;width:253.5pt;height:117pt;z-index:251665408;visibility:visible;mso-wrap-style:square;mso-width-percent:0;mso-height-percent:0;mso-wrap-distance-left:9pt;mso-wrap-distance-top:3.6pt;mso-wrap-distance-right:9pt;mso-wrap-distance-bottom:3.6pt;mso-position-horizontal:absolute;mso-position-horizontal-relative:text;mso-position-vertical:absolute;mso-position-vertical-relative:text;mso-width-percent:0;mso-height-percent:0;mso-width-relative:margin;mso-height-relative:margin;v-text-anchor:top" o:gfxdata="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" filled="f" stroked="f">
                 <v:textbox>
                   <w:txbxContent>
                     <w:p>
@@ -594,6 +424,26 @@
                       <w:pPr>
                         <w:pStyle w:val="NoSpacing"/>
                         <w:rPr>
+                          <w:color w:val="FFFFFF" w:themeColor="background1"/>
+                          <w:sz w:val="24"/>
+                          <w:szCs w:val="24"/>
+                          <w:lang w:val="en-US"/>
+                        </w:rPr>
+                      </w:pPr>
+                      <w:r>
+                        <w:rPr>
+                          <w:color w:val="FFFFFF" w:themeColor="background1"/>
+                          <w:sz w:val="24"/>
+                          <w:szCs w:val="24"/>
+                          <w:lang w:val="en-US"/>
+                        </w:rPr>
+                        <w:t>177 Great Portland Street, London W5W 6PQ</w:t>
+                      </w:r>
+                    </w:p>
+                    <w:p>
+                      <w:pPr>
+                        <w:pStyle w:val="NoSpacing"/>
+                        <w:rPr>
                           <w:rFonts w:ascii="Arial Black" w:hAnsi="Arial Black"/>
                           <w:b/>
                           <w:bCs/>
@@ -620,6 +470,26 @@
                       <w:pPr>
                         <w:pStyle w:val="NoSpacing"/>
                         <w:rPr>
+                          <w:color w:val="FFFFFF" w:themeColor="background1"/>
+                          <w:sz w:val="24"/>
+                          <w:szCs w:val="24"/>
+                          <w:lang w:val="en-US"/>
+                        </w:rPr>
+                      </w:pPr>
+                      <w:r>
+                        <w:rPr>
+                          <w:color w:val="FFFFFF" w:themeColor="background1"/>
+                          <w:sz w:val="24"/>
+                          <w:szCs w:val="24"/>
+                          <w:lang w:val="en-US"/>
+                        </w:rPr>
+                        <w:t xml:space="preserve">+44 (0)20 7666 8555 </w:t>
+                      </w:r>
+                    </w:p>
+                    <w:p>
+                      <w:pPr>
+                        <w:pStyle w:val="NoSpacing"/>
+                        <w:rPr>
                           <w:rFonts w:ascii="Arial Black" w:hAnsi="Arial Black"/>
                           <w:b/>
                           <w:bCs/>
@@ -652,6 +522,33 @@
                           <w:lang w:val="en-US"/>
                         </w:rPr>
                       </w:pPr>
+                      <w:r>
+                        <w:rPr>
+                          <w:color w:val="FFFFFF" w:themeColor="background1"/>
+                          <w:sz w:val="24"/>
+                          <w:szCs w:val="24"/>
+                          <w:lang w:val="en-US"/>
+                        </w:rPr>
+                        <w:t>christoper.m</w:t>
+                      </w:r>
+                      <w:r>
+                        <w:rPr>
+                          <w:color w:val="FFFFFF" w:themeColor="background1"/>
+                          <w:sz w:val="24"/>
+                          <w:szCs w:val="24"/>
+                          <w:lang w:val="en-US"/>
+                        </w:rPr>
+                        <w:t>organ</w:t>
+                      </w:r>
+                      <w:r>
+                        <w:rPr>
+                          <w:color w:val="FFFFFF" w:themeColor="background1"/>
+                          <w:sz w:val="24"/>
+                          <w:szCs w:val="24"/>
+                          <w:lang w:val="en-US"/>
+                        </w:rPr>
+                        <w:t>@gmail.com</w:t>
+                      </w:r>
                     </w:p>
                   </w:txbxContent>
                 </v:textbox>
@@ -669,7 +566,7 @@
         <mc:AlternateContent>
           <mc:Choice Requires="wps">
             <w:drawing>
-              <wp:anchor distT="45720" distB="45720" distL="114300" distR="114300" simplePos="0" relativeHeight="251661312" behindDoc="0" locked="0" layoutInCell="1" allowOverlap="1" wp14:anchorId="0849FFFD" wp14:editId="40FE3DC8">
+              <wp:anchor distT="45720" distB="45720" distL="114300" distR="114300" simplePos="0" relativeHeight="251661312" behindDoc="0" locked="0" layoutInCell="1" allowOverlap="1" wp14:anchorId="485EA051" wp14:editId="71392248">
                 <wp:simplePos x="0" y="0"/>
                 <wp:positionH relativeFrom="column">
                   <wp:posOffset>142875</wp:posOffset>
@@ -718,7 +615,6 @@
                                 <w:color w:val="FFFFFF" w:themeColor="background1"/>
                                 <w:sz w:val="56"/>
                                 <w:szCs w:val="56"/>
-                                <w:lang w:val="en-US"/>
                               </w:rPr>
                             </w:pPr>
                             <w:r>
@@ -729,47 +625,8 @@
                                 <w:color w:val="FFFFFF" w:themeColor="background1"/>
                                 <w:sz w:val="56"/>
                                 <w:szCs w:val="56"/>
-                                <w:lang w:val="en-US"/>
-                              </w:rPr>
-                              <w:t>NAME</w:t>
-                            </w:r>
-                            <w:r>
-                              <w:rPr>
-                                <w:rFonts w:ascii="Arial Black" w:hAnsi="Arial Black"/>
-                                <w:b/>
-                                <w:bCs/>
-                                <w:color w:val="FFFFFF" w:themeColor="background1"/>
-                                <w:sz w:val="56"/>
-                                <w:szCs w:val="56"/>
-                                <w:lang w:val="en-US"/>
-                              </w:rPr>
-                              <w:t xml:space="preserve"> </w:t>
-                            </w:r>
-                          </w:p>
-                          <w:p>
-                            <w:pPr>
-                              <w:pStyle w:val="NoSpacing"/>
-                              <w:rPr>
-                                <w:rFonts w:ascii="Arial Black" w:hAnsi="Arial Black"/>
-                                <w:b/>
-                                <w:bCs/>
-                                <w:color w:val="FFFFFF" w:themeColor="background1"/>
-                                <w:sz w:val="56"/>
-                                <w:szCs w:val="56"/>
-                                <w:lang w:val="en-US"/>
-                              </w:rPr>
-                            </w:pPr>
-                            <w:r>
-                              <w:rPr>
-                                <w:rFonts w:ascii="Arial Black" w:hAnsi="Arial Black"/>
-                                <w:b/>
-                                <w:bCs/>
-                                <w:color w:val="FFFFFF" w:themeColor="background1"/>
-                                <w:sz w:val="56"/>
-                                <w:szCs w:val="56"/>
-                                <w:lang w:val="en-US"/>
-                              </w:rPr>
-                              <w:t>SURNAME</w:t>
+                              </w:rPr>
+                              <w:t>CHRISTOPHER MORGAN</w:t>
                             </w:r>
                           </w:p>
                         </w:txbxContent>
@@ -791,7 +648,7 @@
           </mc:Choice>
           <mc:Fallback>
             <w:pict>
-              <v:shape w14:anchorId="0849FFFD" id="_x0000_s1028" type="#_x0000_t202" style="position:absolute;margin-left:11.25pt;margin-top:0;width:288.75pt;height:113.25pt;z-index:251661312;visibility:visible;mso-wrap-style:square;mso-width-percent:0;mso-height-percent:0;mso-wrap-distance-left:9pt;mso-wrap-distance-top:3.6pt;mso-wrap-distance-right:9pt;mso-wrap-distance-bottom:3.6pt;mso-position-horizontal:absolute;mso-position-horizontal-relative:text;mso-position-vertical:absolute;mso-position-vertical-relative:text;mso-width-percent:0;mso-height-percent:0;mso-width-relative:margin;mso-height-relative:margin;v-text-anchor:top" o:gfxdata="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" filled="f" stroked="f" strokeweight="3.5pt">
+              <v:shape w14:anchorId="485EA051" id="_x0000_s1027" type="#_x0000_t202" style="position:absolute;margin-left:11.25pt;margin-top:0;width:288.75pt;height:113.25pt;z-index:251661312;visibility:visible;mso-wrap-style:square;mso-width-percent:0;mso-height-percent:0;mso-wrap-distance-left:9pt;mso-wrap-distance-top:3.6pt;mso-wrap-distance-right:9pt;mso-wrap-distance-bottom:3.6pt;mso-position-horizontal:absolute;mso-position-horizontal-relative:text;mso-position-vertical:absolute;mso-position-vertical-relative:text;mso-width-percent:0;mso-height-percent:0;mso-width-relative:margin;mso-height-relative:margin;v-text-anchor:top" o:gfxdata="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" filled="f" stroked="f" strokeweight="3.5pt">
                 <v:textbox inset="0,0">
                   <w:txbxContent>
                     <w:p>
@@ -804,7 +661,6 @@
                           <w:color w:val="FFFFFF" w:themeColor="background1"/>
                           <w:sz w:val="56"/>
                           <w:szCs w:val="56"/>
-                          <w:lang w:val="en-US"/>
                         </w:rPr>
                       </w:pPr>
                       <w:r>
@@ -815,48 +671,1348 @@
                           <w:color w:val="FFFFFF" w:themeColor="background1"/>
                           <w:sz w:val="56"/>
                           <w:szCs w:val="56"/>
-                          <w:lang w:val="en-US"/>
-                        </w:rPr>
-                        <w:t>NAME</w:t>
-                      </w:r>
-                      <w:r>
-                        <w:rPr>
-                          <w:rFonts w:ascii="Arial Black" w:hAnsi="Arial Black"/>
-                          <w:b/>
-                          <w:bCs/>
-                          <w:color w:val="FFFFFF" w:themeColor="background1"/>
-                          <w:sz w:val="56"/>
-                          <w:szCs w:val="56"/>
-                          <w:lang w:val="en-US"/>
-                        </w:rPr>
-                        <w:t xml:space="preserve"> </w:t>
+                        </w:rPr>
+                        <w:t>CHRISTOPHER MORGAN</w:t>
+                      </w:r>
+                    </w:p>
+                  </w:txbxContent>
+                </v:textbox>
+                <w10:wrap type="square"/>
+              </v:shape>
+            </w:pict>
+          </mc:Fallback>
+        </mc:AlternateContent>
+      </w:r>
+      <w:r>
+        <w:rPr>
+          <w:noProof/>
+          <w:lang w:val="en-US"/>
+        </w:rPr>
+        <mc:AlternateContent>
+          <mc:Choice Requires="wps">
+            <w:drawing>
+              <wp:anchor distT="45720" distB="45720" distL="114300" distR="114300" simplePos="0" relativeHeight="251667456" behindDoc="0" locked="0" layoutInCell="1" allowOverlap="1" wp14:anchorId="37E522B6" wp14:editId="6C717203">
+                <wp:simplePos x="0" y="0"/>
+                <wp:positionH relativeFrom="column">
+                  <wp:posOffset>85725</wp:posOffset>
+                </wp:positionH>
+                <wp:positionV relativeFrom="paragraph">
+                  <wp:posOffset>1457325</wp:posOffset>
+                </wp:positionV>
+                <wp:extent cx="6600825" cy="8124825"/>
+                <wp:effectExtent l="0" t="0" r="0" b="0"/>
+                <wp:wrapSquare wrapText="bothSides"/>
+                <wp:docPr id="7" name="Pole tekstowe 2"/>
+                <wp:cNvGraphicFramePr>
+                  <a:graphicFrameLocks xmlns:a="http://schemas.openxmlformats.org/drawingml/2006/main"/>
+                </wp:cNvGraphicFramePr>
+                <a:graphic xmlns:a="http://schemas.openxmlformats.org/drawingml/2006/main">
+                  <a:graphicData uri="http://schemas.microsoft.com/office/word/2010/wordprocessingShape">
+                    <wps:wsp>
+                      <wps:cNvSpPr txBox="1">
+                        <a:spLocks noChangeArrowheads="1"/>
+                      </wps:cNvSpPr>
+                      <wps:spPr bwMode="auto">
+                        <a:xfrm>
+                          <a:off x="0" y="0"/>
+                          <a:ext cx="6600825" cy="8124825"/>
+                        </a:xfrm>
+                        <a:prstGeom prst="rect">
+                          <a:avLst/>
+                        </a:prstGeom>
+                        <a:noFill/>
+                        <a:ln w="9525">
+                          <a:noFill/>
+                          <a:miter lim="800000"/>
+                          <a:headEnd/>
+                          <a:tailEnd/>
+                        </a:ln>
+                      </wps:spPr>
+                      <wps:txbx>
+                        <w:txbxContent>
+                          <w:p>
+                            <w:pPr>
+                              <w:pStyle w:val="Styl1"/>
+                              <w:rPr>
+                                <w:lang w:val="en-US"/>
+                              </w:rPr>
+                            </w:pPr>
+                            <w:r>
+                              <w:rPr>
+                                <w:lang w:val="en-US"/>
+                              </w:rPr>
+                              <w:t>Summary</w:t>
+                            </w:r>
+                          </w:p>
+                          <w:p>
+                            <w:pPr>
+                              <w:rPr>
+                                <w:sz w:val="24"/>
+                                <w:szCs w:val="24"/>
+                              </w:rPr>
+                            </w:pPr>
+                            <w:r>
+                              <w:rPr>
+                                <w:sz w:val="24"/>
+                                <w:szCs w:val="24"/>
+                                <w:lang w:val="en-US"/>
+                              </w:rPr>
+                              <w:t xml:space="preserve">Senior Web Developer specializing in front end development. Experienced with all stages of the development cycle for dynamic web projects. Well-versed in numerous programming languages including HTML5, PHP OOP, JavaScript, CSS, MySQL. </w:t>
+                            </w:r>
+                            <w:r>
+                              <w:rPr>
+                                <w:sz w:val="24"/>
+                                <w:szCs w:val="24"/>
+                              </w:rPr>
+                              <w:t>Strong background in project management and customer relations.</w:t>
+                            </w:r>
+                          </w:p>
+                          <w:p>
+                            <w:pPr>
+                              <w:pStyle w:val="Styl1"/>
+                              <w:rPr>
+                                <w:lang w:val="en-US"/>
+                              </w:rPr>
+                            </w:pPr>
+                            <w:r>
+                              <w:rPr>
+                                <w:lang w:val="en-US"/>
+                              </w:rPr>
+                              <w:t>Skill Highlights</w:t>
+                            </w:r>
+                          </w:p>
+                          <w:tbl>
+                            <w:tblPr>
+                              <w:tblStyle w:val="TableGrid"/>
+                              <w:tblW w:w="0" w:type="auto"/>
+                              <w:tblBorders>
+                                <w:top w:val="none" w:sz="0" w:space="0" w:color="auto"/>
+                                <w:left w:val="none" w:sz="0" w:space="0" w:color="auto"/>
+                                <w:bottom w:val="none" w:sz="0" w:space="0" w:color="auto"/>
+                                <w:right w:val="none" w:sz="0" w:space="0" w:color="auto"/>
+                                <w:insideH w:val="none" w:sz="0" w:space="0" w:color="auto"/>
+                                <w:insideV w:val="none" w:sz="0" w:space="0" w:color="auto"/>
+                              </w:tblBorders>
+                              <w:tblLook w:val="04A0" w:firstRow="1" w:lastRow="0" w:firstColumn="1" w:lastColumn="0" w:noHBand="0" w:noVBand="1"/>
+                            </w:tblPr>
+                            <w:tblGrid>
+                              <w:gridCol w:w="4696"/>
+                              <w:gridCol w:w="4697"/>
+                            </w:tblGrid>
+                            <w:tr>
+                              <w:trPr>
+                                <w:trHeight w:val="991"/>
+                              </w:trPr>
+                              <w:tc>
+                                <w:tcPr>
+                                  <w:tcW w:w="4696" w:type="dxa"/>
+                                </w:tcPr>
+                                <w:p>
+                                  <w:pPr>
+                                    <w:pStyle w:val="ListParagraph"/>
+                                    <w:numPr>
+                                      <w:ilvl w:val="0"/>
+                                      <w:numId w:val="2"/>
+                                    </w:numPr>
+                                    <w:spacing w:line="240" w:lineRule="auto"/>
+                                    <w:rPr>
+                                      <w:sz w:val="24"/>
+                                      <w:szCs w:val="24"/>
+                                      <w:lang w:val="en-US"/>
+                                    </w:rPr>
+                                  </w:pPr>
+                                  <w:r>
+                                    <w:rPr>
+                                      <w:sz w:val="24"/>
+                                      <w:szCs w:val="24"/>
+                                      <w:lang w:val="en-US"/>
+                                    </w:rPr>
+                                    <w:t>Project management</w:t>
+                                  </w:r>
+                                </w:p>
+                                <w:p>
+                                  <w:pPr>
+                                    <w:pStyle w:val="ListParagraph"/>
+                                    <w:numPr>
+                                      <w:ilvl w:val="0"/>
+                                      <w:numId w:val="2"/>
+                                    </w:numPr>
+                                    <w:spacing w:line="240" w:lineRule="auto"/>
+                                    <w:rPr>
+                                      <w:sz w:val="24"/>
+                                      <w:szCs w:val="24"/>
+                                      <w:lang w:val="en-US"/>
+                                    </w:rPr>
+                                  </w:pPr>
+                                  <w:r>
+                                    <w:rPr>
+                                      <w:sz w:val="24"/>
+                                      <w:szCs w:val="24"/>
+                                      <w:lang w:val="en-US"/>
+                                    </w:rPr>
+                                    <w:t>Strong decision maker</w:t>
+                                  </w:r>
+                                </w:p>
+                                <w:p>
+                                  <w:pPr>
+                                    <w:pStyle w:val="ListParagraph"/>
+                                    <w:numPr>
+                                      <w:ilvl w:val="0"/>
+                                      <w:numId w:val="2"/>
+                                    </w:numPr>
+                                    <w:spacing w:line="240" w:lineRule="auto"/>
+                                    <w:rPr>
+                                      <w:sz w:val="24"/>
+                                      <w:szCs w:val="24"/>
+                                      <w:lang w:val="en-US"/>
+                                    </w:rPr>
+                                  </w:pPr>
+                                  <w:r>
+                                    <w:rPr>
+                                      <w:sz w:val="24"/>
+                                      <w:szCs w:val="24"/>
+                                      <w:lang w:val="en-US"/>
+                                    </w:rPr>
+                                    <w:t>Complex problem solver</w:t>
+                                  </w:r>
+                                </w:p>
+                              </w:tc>
+                              <w:tc>
+                                <w:tcPr>
+                                  <w:tcW w:w="4697" w:type="dxa"/>
+                                </w:tcPr>
+                                <w:p>
+                                  <w:pPr>
+                                    <w:pStyle w:val="ListParagraph"/>
+                                    <w:numPr>
+                                      <w:ilvl w:val="0"/>
+                                      <w:numId w:val="2"/>
+                                    </w:numPr>
+                                    <w:spacing w:line="240" w:lineRule="auto"/>
+                                    <w:rPr>
+                                      <w:sz w:val="24"/>
+                                      <w:szCs w:val="24"/>
+                                    </w:rPr>
+                                  </w:pPr>
+                                  <w:r>
+                                    <w:rPr>
+                                      <w:sz w:val="24"/>
+                                      <w:szCs w:val="24"/>
+                                    </w:rPr>
+                                    <w:t>Creative design</w:t>
+                                  </w:r>
+                                </w:p>
+                                <w:p>
+                                  <w:pPr>
+                                    <w:pStyle w:val="ListParagraph"/>
+                                    <w:numPr>
+                                      <w:ilvl w:val="0"/>
+                                      <w:numId w:val="2"/>
+                                    </w:numPr>
+                                    <w:spacing w:line="240" w:lineRule="auto"/>
+                                    <w:rPr>
+                                      <w:sz w:val="24"/>
+                                      <w:szCs w:val="24"/>
+                                    </w:rPr>
+                                  </w:pPr>
+                                  <w:r>
+                                    <w:rPr>
+                                      <w:sz w:val="24"/>
+                                      <w:szCs w:val="24"/>
+                                    </w:rPr>
+                                    <w:t>Innovative</w:t>
+                                  </w:r>
+                                </w:p>
+                                <w:p>
+                                  <w:pPr>
+                                    <w:pStyle w:val="ListParagraph"/>
+                                    <w:numPr>
+                                      <w:ilvl w:val="0"/>
+                                      <w:numId w:val="2"/>
+                                    </w:numPr>
+                                    <w:spacing w:line="240" w:lineRule="auto"/>
+                                    <w:rPr>
+                                      <w:sz w:val="24"/>
+                                      <w:szCs w:val="24"/>
+                                    </w:rPr>
+                                  </w:pPr>
+                                  <w:r>
+                                    <w:rPr>
+                                      <w:sz w:val="24"/>
+                                      <w:szCs w:val="24"/>
+                                    </w:rPr>
+                                    <w:t>Service-focused</w:t>
+                                  </w:r>
+                                </w:p>
+                              </w:tc>
+                            </w:tr>
+                          </w:tbl>
+                          <w:p>
+                            <w:pPr>
+                              <w:pStyle w:val="Styl1"/>
+                              <w:spacing w:before="240"/>
+                              <w:rPr>
+                                <w:lang w:val="en-US"/>
+                              </w:rPr>
+                            </w:pPr>
+                            <w:r>
+                              <w:rPr>
+                                <w:lang w:val="en-US"/>
+                              </w:rPr>
+                              <w:t>Experience</w:t>
+                            </w:r>
+                          </w:p>
+                          <w:p>
+                            <w:pPr>
+                              <w:pStyle w:val="NoSpacing"/>
+                              <w:rPr>
+                                <w:sz w:val="24"/>
+                                <w:szCs w:val="24"/>
+                                <w:lang w:val="en-US"/>
+                              </w:rPr>
+                            </w:pPr>
+                            <w:r>
+                              <w:rPr>
+                                <w:b/>
+                                <w:sz w:val="24"/>
+                                <w:szCs w:val="24"/>
+                                <w:lang w:val="en-US"/>
+                              </w:rPr>
+                              <w:t>Web Developer</w:t>
+                            </w:r>
+                            <w:r>
+                              <w:rPr>
+                                <w:sz w:val="24"/>
+                                <w:szCs w:val="24"/>
+                                <w:lang w:val="en-US"/>
+                              </w:rPr>
+                              <w:t xml:space="preserve"> - 09/2015 to 05/2019</w:t>
+                            </w:r>
+                          </w:p>
+                          <w:p>
+                            <w:pPr>
+                              <w:pStyle w:val="NoSpacing"/>
+                              <w:rPr>
+                                <w:sz w:val="24"/>
+                                <w:szCs w:val="24"/>
+                                <w:lang w:val="en-US"/>
+                              </w:rPr>
+                            </w:pPr>
+                            <w:r>
+                              <w:rPr>
+                                <w:b/>
+                                <w:sz w:val="24"/>
+                                <w:szCs w:val="24"/>
+                                <w:lang w:val="en-US"/>
+                              </w:rPr>
+                              <w:t>Luna Web Design</w:t>
+                            </w:r>
+                            <w:r>
+                              <w:rPr>
+                                <w:sz w:val="24"/>
+                                <w:szCs w:val="24"/>
+                                <w:lang w:val="en-US"/>
+                              </w:rPr>
+                              <w:t>, New York</w:t>
+                            </w:r>
+                          </w:p>
+                          <w:p>
+                            <w:pPr>
+                              <w:pStyle w:val="NoSpacing"/>
+                              <w:numPr>
+                                <w:ilvl w:val="0"/>
+                                <w:numId w:val="1"/>
+                              </w:numPr>
+                              <w:rPr>
+                                <w:sz w:val="24"/>
+                                <w:szCs w:val="24"/>
+                                <w:lang w:val="en-US"/>
+                              </w:rPr>
+                            </w:pPr>
+                            <w:r>
+                              <w:rPr>
+                                <w:sz w:val="24"/>
+                                <w:szCs w:val="24"/>
+                                <w:lang w:val="en-US"/>
+                              </w:rPr>
+                              <w:t>Cooperate with designers to create clean interfaces and simple, intuitive interactions and experiences.</w:t>
+                            </w:r>
+                          </w:p>
+                          <w:p>
+                            <w:pPr>
+                              <w:pStyle w:val="NoSpacing"/>
+                              <w:numPr>
+                                <w:ilvl w:val="0"/>
+                                <w:numId w:val="1"/>
+                              </w:numPr>
+                              <w:rPr>
+                                <w:sz w:val="24"/>
+                                <w:szCs w:val="24"/>
+                                <w:lang w:val="en-US"/>
+                              </w:rPr>
+                            </w:pPr>
+                            <w:r>
+                              <w:rPr>
+                                <w:sz w:val="24"/>
+                                <w:szCs w:val="24"/>
+                                <w:lang w:val="en-US"/>
+                              </w:rPr>
+                              <w:t>Develop project concepts and maintain optimal workflow.</w:t>
+                            </w:r>
+                          </w:p>
+                          <w:p>
+                            <w:pPr>
+                              <w:pStyle w:val="NoSpacing"/>
+                              <w:numPr>
+                                <w:ilvl w:val="0"/>
+                                <w:numId w:val="1"/>
+                              </w:numPr>
+                              <w:rPr>
+                                <w:sz w:val="24"/>
+                                <w:szCs w:val="24"/>
+                                <w:lang w:val="en-US"/>
+                              </w:rPr>
+                            </w:pPr>
+                            <w:r>
+                              <w:rPr>
+                                <w:sz w:val="24"/>
+                                <w:szCs w:val="24"/>
+                                <w:lang w:val="en-US"/>
+                              </w:rPr>
+                              <w:t>Work with senior developer to manage large, complex design projects for corporate clients.</w:t>
+                            </w:r>
+                          </w:p>
+                          <w:p>
+                            <w:pPr>
+                              <w:pStyle w:val="NoSpacing"/>
+                              <w:numPr>
+                                <w:ilvl w:val="0"/>
+                                <w:numId w:val="1"/>
+                              </w:numPr>
+                              <w:rPr>
+                                <w:sz w:val="24"/>
+                                <w:szCs w:val="24"/>
+                                <w:lang w:val="en-US"/>
+                              </w:rPr>
+                            </w:pPr>
+                            <w:r>
+                              <w:rPr>
+                                <w:sz w:val="24"/>
+                                <w:szCs w:val="24"/>
+                                <w:lang w:val="en-US"/>
+                              </w:rPr>
+                              <w:t>Complete detailed programming and development tasks for front end public and internal websites as well as challenging back-end server code.</w:t>
+                            </w:r>
+                          </w:p>
+                          <w:p>
+                            <w:pPr>
+                              <w:pStyle w:val="NoSpacing"/>
+                              <w:numPr>
+                                <w:ilvl w:val="0"/>
+                                <w:numId w:val="1"/>
+                              </w:numPr>
+                              <w:rPr>
+                                <w:sz w:val="24"/>
+                                <w:szCs w:val="24"/>
+                                <w:lang w:val="en-US"/>
+                              </w:rPr>
+                            </w:pPr>
+                            <w:r>
+                              <w:rPr>
+                                <w:sz w:val="24"/>
+                                <w:szCs w:val="24"/>
+                                <w:lang w:val="en-US"/>
+                              </w:rPr>
+                              <w:t>Carry out quality assurance tests to discover errors and optimize usability.</w:t>
+                            </w:r>
+                          </w:p>
+                          <w:p>
+                            <w:pPr>
+                              <w:pStyle w:val="Styl1"/>
+                              <w:rPr>
+                                <w:lang w:val="en-US"/>
+                              </w:rPr>
+                            </w:pPr>
+                            <w:r>
+                              <w:rPr>
+                                <w:lang w:val="en-US"/>
+                              </w:rPr>
+                              <w:t>Education</w:t>
+                            </w:r>
+                          </w:p>
+                          <w:p>
+                            <w:pPr>
+                              <w:pStyle w:val="NoSpacing"/>
+                              <w:rPr>
+                                <w:sz w:val="24"/>
+                                <w:szCs w:val="24"/>
+                                <w:lang w:val="en-US"/>
+                              </w:rPr>
+                            </w:pPr>
+                            <w:r>
+                              <w:rPr>
+                                <w:sz w:val="24"/>
+                                <w:szCs w:val="24"/>
+                                <w:lang w:val="en-US"/>
+                              </w:rPr>
+                              <w:t xml:space="preserve">Bachelor of Science: </w:t>
+                            </w:r>
+                            <w:r>
+                              <w:rPr>
+                                <w:b/>
+                                <w:sz w:val="24"/>
+                                <w:szCs w:val="24"/>
+                                <w:lang w:val="en-US"/>
+                              </w:rPr>
+                              <w:t xml:space="preserve">Computer Information Systems </w:t>
+                            </w:r>
+                            <w:r>
+                              <w:rPr>
+                                <w:sz w:val="24"/>
+                                <w:szCs w:val="24"/>
+                                <w:lang w:val="en-US"/>
+                              </w:rPr>
+                              <w:t>- 2014</w:t>
+                            </w:r>
+                          </w:p>
+                          <w:p>
+                            <w:pPr>
+                              <w:pStyle w:val="NoSpacing"/>
+                              <w:rPr>
+                                <w:sz w:val="24"/>
+                                <w:szCs w:val="24"/>
+                                <w:lang w:val="en-US"/>
+                              </w:rPr>
+                            </w:pPr>
+                            <w:r>
+                              <w:rPr>
+                                <w:b/>
+                                <w:sz w:val="24"/>
+                                <w:szCs w:val="24"/>
+                                <w:lang w:val="en-US"/>
+                              </w:rPr>
+                              <w:t>Columbia University</w:t>
+                            </w:r>
+                            <w:r>
+                              <w:rPr>
+                                <w:sz w:val="24"/>
+                                <w:szCs w:val="24"/>
+                                <w:lang w:val="en-US"/>
+                              </w:rPr>
+                              <w:t>, NY</w:t>
+                            </w:r>
+                          </w:p>
+                          <w:p>
+                            <w:pPr>
+                              <w:pStyle w:val="Styl1"/>
+                              <w:rPr>
+                                <w:lang w:val="en-US"/>
+                              </w:rPr>
+                            </w:pPr>
+                            <w:r>
+                              <w:rPr>
+                                <w:lang w:val="en-US"/>
+                              </w:rPr>
+                              <w:t>Languages</w:t>
+                            </w:r>
+                          </w:p>
+                          <w:p>
+                            <w:pPr>
+                              <w:pStyle w:val="NoSpacing"/>
+                              <w:rPr>
+                                <w:sz w:val="24"/>
+                                <w:szCs w:val="24"/>
+                                <w:lang w:val="en-US"/>
+                              </w:rPr>
+                            </w:pPr>
+                            <w:r>
+                              <w:rPr>
+                                <w:sz w:val="24"/>
+                                <w:szCs w:val="24"/>
+                                <w:lang w:val="en-US"/>
+                              </w:rPr>
+                              <w:t>English</w:t>
+                            </w:r>
+                            <w:r>
+                              <w:rPr>
+                                <w:sz w:val="24"/>
+                                <w:szCs w:val="24"/>
+                                <w:lang w:val="en-US"/>
+                              </w:rPr>
+                              <w:t xml:space="preserve"> – C2</w:t>
+                            </w:r>
+                          </w:p>
+                          <w:p>
+                            <w:pPr>
+                              <w:pStyle w:val="NoSpacing"/>
+                              <w:rPr>
+                                <w:sz w:val="24"/>
+                                <w:szCs w:val="24"/>
+                                <w:lang w:val="en-US"/>
+                              </w:rPr>
+                            </w:pPr>
+                            <w:r>
+                              <w:rPr>
+                                <w:sz w:val="24"/>
+                                <w:szCs w:val="24"/>
+                                <w:lang w:val="en-US"/>
+                              </w:rPr>
+                              <w:t>German</w:t>
+                            </w:r>
+                            <w:r>
+                              <w:rPr>
+                                <w:sz w:val="24"/>
+                                <w:szCs w:val="24"/>
+                                <w:lang w:val="en-US"/>
+                              </w:rPr>
+                              <w:t xml:space="preserve"> – A1</w:t>
+                            </w:r>
+                          </w:p>
+                          <w:p>
+                            <w:pPr>
+                              <w:pStyle w:val="Styl1"/>
+                              <w:rPr>
+                                <w:lang w:val="en-US"/>
+                              </w:rPr>
+                            </w:pPr>
+                            <w:r>
+                              <w:rPr>
+                                <w:lang w:val="en-US"/>
+                              </w:rPr>
+                              <w:t>Certifications</w:t>
+                            </w:r>
+                          </w:p>
+                          <w:p>
+                            <w:pPr>
+                              <w:pStyle w:val="NoSpacing"/>
+                              <w:rPr>
+                                <w:sz w:val="24"/>
+                                <w:szCs w:val="24"/>
+                                <w:lang w:val="en-US"/>
+                              </w:rPr>
+                            </w:pPr>
+                            <w:r>
+                              <w:rPr>
+                                <w:sz w:val="24"/>
+                                <w:szCs w:val="24"/>
+                                <w:lang w:val="en-US"/>
+                              </w:rPr>
+                              <w:t xml:space="preserve">PHP Framework (certificate): </w:t>
+                            </w:r>
+                            <w:r>
+                              <w:rPr>
+                                <w:b/>
+                                <w:sz w:val="24"/>
+                                <w:szCs w:val="24"/>
+                                <w:lang w:val="en-US"/>
+                              </w:rPr>
+                              <w:t>Zend, Codeigniter, Symfony</w:t>
+                            </w:r>
+                            <w:r>
+                              <w:rPr>
+                                <w:sz w:val="24"/>
+                                <w:szCs w:val="24"/>
+                                <w:lang w:val="en-US"/>
+                              </w:rPr>
+                              <w:t>.</w:t>
+                            </w:r>
+                          </w:p>
+                          <w:p>
+                            <w:pPr>
+                              <w:pStyle w:val="NoSpacing"/>
+                              <w:rPr>
+                                <w:sz w:val="24"/>
+                                <w:szCs w:val="24"/>
+                                <w:lang w:val="en-US"/>
+                              </w:rPr>
+                            </w:pPr>
+                            <w:r>
+                              <w:rPr>
+                                <w:sz w:val="24"/>
+                                <w:szCs w:val="24"/>
+                                <w:lang w:val="en-US"/>
+                              </w:rPr>
+                              <w:t xml:space="preserve">Programming Languages: </w:t>
+                            </w:r>
+                            <w:r>
+                              <w:rPr>
+                                <w:b/>
+                                <w:sz w:val="24"/>
+                                <w:szCs w:val="24"/>
+                                <w:lang w:val="en-US"/>
+                              </w:rPr>
+                              <w:t>JavaScript, HTML5, PHP OOP, CSS, SQL, MySQL</w:t>
+                            </w:r>
+                            <w:r>
+                              <w:rPr>
+                                <w:sz w:val="24"/>
+                                <w:szCs w:val="24"/>
+                                <w:lang w:val="en-US"/>
+                              </w:rPr>
+                              <w:t>.</w:t>
+                            </w:r>
+                          </w:p>
+                          <w:p>
+                            <w:pPr>
+                              <w:rPr>
+                                <w:sz w:val="24"/>
+                                <w:szCs w:val="24"/>
+                                <w:lang w:val="en-US"/>
+                              </w:rPr>
+                            </w:pPr>
+                          </w:p>
+                        </w:txbxContent>
+                      </wps:txbx>
+                      <wps:bodyPr rot="0" vert="horz" wrap="square" lIns="91440" tIns="45720" rIns="91440" bIns="45720" anchor="t" anchorCtr="0">
+                        <a:noAutofit/>
+                      </wps:bodyPr>
+                    </wps:wsp>
+                  </a:graphicData>
+                </a:graphic>
+                <wp14:sizeRelH relativeFrom="margin">
+                  <wp14:pctWidth>0</wp14:pctWidth>
+                </wp14:sizeRelH>
+                <wp14:sizeRelV relativeFrom="margin">
+                  <wp14:pctHeight>0</wp14:pctHeight>
+                </wp14:sizeRelV>
+              </wp:anchor>
+            </w:drawing>
+          </mc:Choice>
+          <mc:Fallback>
+            <w:pict>
+              <v:shape w14:anchorId="37E522B6" id="_x0000_s1028" type="#_x0000_t202" style="position:absolute;margin-left:6.75pt;margin-top:114.75pt;width:519.75pt;height:639.75pt;z-index:251667456;visibility:visible;mso-wrap-style:square;mso-width-percent:0;mso-height-percent:0;mso-wrap-distance-left:9pt;mso-wrap-distance-top:3.6pt;mso-wrap-distance-right:9pt;mso-wrap-distance-bottom:3.6pt;mso-position-horizontal:absolute;mso-position-horizontal-relative:text;mso-position-vertical:absolute;mso-position-vertical-relative:text;mso-width-percent:0;mso-height-percent:0;mso-width-relative:margin;mso-height-relative:margin;v-text-anchor:top" o:gfxdata="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" filled="f" stroked="f">
+                <v:textbox>
+                  <w:txbxContent>
+                    <w:p>
+                      <w:pPr>
+                        <w:pStyle w:val="Styl1"/>
+                        <w:rPr>
+                          <w:lang w:val="en-US"/>
+                        </w:rPr>
+                      </w:pPr>
+                      <w:r>
+                        <w:rPr>
+                          <w:lang w:val="en-US"/>
+                        </w:rPr>
+                        <w:t>Summary</w:t>
+                      </w:r>
+                    </w:p>
+                    <w:p>
+                      <w:pPr>
+                        <w:rPr>
+                          <w:sz w:val="24"/>
+                          <w:szCs w:val="24"/>
+                        </w:rPr>
+                      </w:pPr>
+                      <w:r>
+                        <w:rPr>
+                          <w:sz w:val="24"/>
+                          <w:szCs w:val="24"/>
+                          <w:lang w:val="en-US"/>
+                        </w:rPr>
+                        <w:t xml:space="preserve">Senior Web Developer specializing in front end development. Experienced with all stages of the development cycle for dynamic web projects. Well-versed in numerous programming languages including HTML5, PHP OOP, JavaScript, CSS, MySQL. </w:t>
+                      </w:r>
+                      <w:r>
+                        <w:rPr>
+                          <w:sz w:val="24"/>
+                          <w:szCs w:val="24"/>
+                        </w:rPr>
+                        <w:t>Strong background in project management and customer relations.</w:t>
+                      </w:r>
+                    </w:p>
+                    <w:p>
+                      <w:pPr>
+                        <w:pStyle w:val="Styl1"/>
+                        <w:rPr>
+                          <w:lang w:val="en-US"/>
+                        </w:rPr>
+                      </w:pPr>
+                      <w:r>
+                        <w:rPr>
+                          <w:lang w:val="en-US"/>
+                        </w:rPr>
+                        <w:t>Skill Highlights</w:t>
+                      </w:r>
+                    </w:p>
+                    <w:tbl>
+                      <w:tblPr>
+                        <w:tblStyle w:val="TableGrid"/>
+                        <w:tblW w:w="0" w:type="auto"/>
+                        <w:tblBorders>
+                          <w:top w:val="none" w:sz="0" w:space="0" w:color="auto"/>
+                          <w:left w:val="none" w:sz="0" w:space="0" w:color="auto"/>
+                          <w:bottom w:val="none" w:sz="0" w:space="0" w:color="auto"/>
+                          <w:right w:val="none" w:sz="0" w:space="0" w:color="auto"/>
+                          <w:insideH w:val="none" w:sz="0" w:space="0" w:color="auto"/>
+                          <w:insideV w:val="none" w:sz="0" w:space="0" w:color="auto"/>
+                        </w:tblBorders>
+                        <w:tblLook w:val="04A0" w:firstRow="1" w:lastRow="0" w:firstColumn="1" w:lastColumn="0" w:noHBand="0" w:noVBand="1"/>
+                      </w:tblPr>
+                      <w:tblGrid>
+                        <w:gridCol w:w="4696"/>
+                        <w:gridCol w:w="4697"/>
+                      </w:tblGrid>
+                      <w:tr>
+                        <w:trPr>
+                          <w:trHeight w:val="991"/>
+                        </w:trPr>
+                        <w:tc>
+                          <w:tcPr>
+                            <w:tcW w:w="4696" w:type="dxa"/>
+                          </w:tcPr>
+                          <w:p>
+                            <w:pPr>
+                              <w:pStyle w:val="ListParagraph"/>
+                              <w:numPr>
+                                <w:ilvl w:val="0"/>
+                                <w:numId w:val="2"/>
+                              </w:numPr>
+                              <w:spacing w:line="240" w:lineRule="auto"/>
+                              <w:rPr>
+                                <w:sz w:val="24"/>
+                                <w:szCs w:val="24"/>
+                                <w:lang w:val="en-US"/>
+                              </w:rPr>
+                            </w:pPr>
+                            <w:r>
+                              <w:rPr>
+                                <w:sz w:val="24"/>
+                                <w:szCs w:val="24"/>
+                                <w:lang w:val="en-US"/>
+                              </w:rPr>
+                              <w:t>Project management</w:t>
+                            </w:r>
+                          </w:p>
+                          <w:p>
+                            <w:pPr>
+                              <w:pStyle w:val="ListParagraph"/>
+                              <w:numPr>
+                                <w:ilvl w:val="0"/>
+                                <w:numId w:val="2"/>
+                              </w:numPr>
+                              <w:spacing w:line="240" w:lineRule="auto"/>
+                              <w:rPr>
+                                <w:sz w:val="24"/>
+                                <w:szCs w:val="24"/>
+                                <w:lang w:val="en-US"/>
+                              </w:rPr>
+                            </w:pPr>
+                            <w:r>
+                              <w:rPr>
+                                <w:sz w:val="24"/>
+                                <w:szCs w:val="24"/>
+                                <w:lang w:val="en-US"/>
+                              </w:rPr>
+                              <w:t>Strong decision maker</w:t>
+                            </w:r>
+                          </w:p>
+                          <w:p>
+                            <w:pPr>
+                              <w:pStyle w:val="ListParagraph"/>
+                              <w:numPr>
+                                <w:ilvl w:val="0"/>
+                                <w:numId w:val="2"/>
+                              </w:numPr>
+                              <w:spacing w:line="240" w:lineRule="auto"/>
+                              <w:rPr>
+                                <w:sz w:val="24"/>
+                                <w:szCs w:val="24"/>
+                                <w:lang w:val="en-US"/>
+                              </w:rPr>
+                            </w:pPr>
+                            <w:r>
+                              <w:rPr>
+                                <w:sz w:val="24"/>
+                                <w:szCs w:val="24"/>
+                                <w:lang w:val="en-US"/>
+                              </w:rPr>
+                              <w:t>Complex problem solver</w:t>
+                            </w:r>
+                          </w:p>
+                        </w:tc>
+                        <w:tc>
+                          <w:tcPr>
+                            <w:tcW w:w="4697" w:type="dxa"/>
+                          </w:tcPr>
+                          <w:p>
+                            <w:pPr>
+                              <w:pStyle w:val="ListParagraph"/>
+                              <w:numPr>
+                                <w:ilvl w:val="0"/>
+                                <w:numId w:val="2"/>
+                              </w:numPr>
+                              <w:spacing w:line="240" w:lineRule="auto"/>
+                              <w:rPr>
+                                <w:sz w:val="24"/>
+                                <w:szCs w:val="24"/>
+                              </w:rPr>
+                            </w:pPr>
+                            <w:r>
+                              <w:rPr>
+                                <w:sz w:val="24"/>
+                                <w:szCs w:val="24"/>
+                              </w:rPr>
+                              <w:t>Creative design</w:t>
+                            </w:r>
+                          </w:p>
+                          <w:p>
+                            <w:pPr>
+                              <w:pStyle w:val="ListParagraph"/>
+                              <w:numPr>
+                                <w:ilvl w:val="0"/>
+                                <w:numId w:val="2"/>
+                              </w:numPr>
+                              <w:spacing w:line="240" w:lineRule="auto"/>
+                              <w:rPr>
+                                <w:sz w:val="24"/>
+                                <w:szCs w:val="24"/>
+                              </w:rPr>
+                            </w:pPr>
+                            <w:r>
+                              <w:rPr>
+                                <w:sz w:val="24"/>
+                                <w:szCs w:val="24"/>
+                              </w:rPr>
+                              <w:t>Innovative</w:t>
+                            </w:r>
+                          </w:p>
+                          <w:p>
+                            <w:pPr>
+                              <w:pStyle w:val="ListParagraph"/>
+                              <w:numPr>
+                                <w:ilvl w:val="0"/>
+                                <w:numId w:val="2"/>
+                              </w:numPr>
+                              <w:spacing w:line="240" w:lineRule="auto"/>
+                              <w:rPr>
+                                <w:sz w:val="24"/>
+                                <w:szCs w:val="24"/>
+                              </w:rPr>
+                            </w:pPr>
+                            <w:r>
+                              <w:rPr>
+                                <w:sz w:val="24"/>
+                                <w:szCs w:val="24"/>
+                              </w:rPr>
+                              <w:t>Service-focused</w:t>
+                            </w:r>
+                          </w:p>
+                        </w:tc>
+                      </w:tr>
+                    </w:tbl>
+                    <w:p>
+                      <w:pPr>
+                        <w:pStyle w:val="Styl1"/>
+                        <w:spacing w:before="240"/>
+                        <w:rPr>
+                          <w:lang w:val="en-US"/>
+                        </w:rPr>
+                      </w:pPr>
+                      <w:r>
+                        <w:rPr>
+                          <w:lang w:val="en-US"/>
+                        </w:rPr>
+                        <w:t>Experience</w:t>
                       </w:r>
                     </w:p>
                     <w:p>
                       <w:pPr>
                         <w:pStyle w:val="NoSpacing"/>
                         <w:rPr>
-                          <w:rFonts w:ascii="Arial Black" w:hAnsi="Arial Black"/>
+                          <w:sz w:val="24"/>
+                          <w:szCs w:val="24"/>
+                          <w:lang w:val="en-US"/>
+                        </w:rPr>
+                      </w:pPr>
+                      <w:r>
+                        <w:rPr>
                           <w:b/>
-                          <w:bCs/>
-                          <w:color w:val="FFFFFF" w:themeColor="background1"/>
-                          <w:sz w:val="56"/>
-                          <w:szCs w:val="56"/>
+                          <w:sz w:val="24"/>
+                          <w:szCs w:val="24"/>
+                          <w:lang w:val="en-US"/>
+                        </w:rPr>
+                        <w:t>Web Developer</w:t>
+                      </w:r>
+                      <w:r>
+                        <w:rPr>
+                          <w:sz w:val="24"/>
+                          <w:szCs w:val="24"/>
+                          <w:lang w:val="en-US"/>
+                        </w:rPr>
+                        <w:t xml:space="preserve"> - 09/2015 to 05/2019</w:t>
+                      </w:r>
+                    </w:p>
+                    <w:p>
+                      <w:pPr>
+                        <w:pStyle w:val="NoSpacing"/>
+                        <w:rPr>
+                          <w:sz w:val="24"/>
+                          <w:szCs w:val="24"/>
                           <w:lang w:val="en-US"/>
                         </w:rPr>
                       </w:pPr>
                       <w:r>
                         <w:rPr>
-                          <w:rFonts w:ascii="Arial Black" w:hAnsi="Arial Black"/>
                           <w:b/>
-                          <w:bCs/>
-                          <w:color w:val="FFFFFF" w:themeColor="background1"/>
-                          <w:sz w:val="56"/>
-                          <w:szCs w:val="56"/>
-                          <w:lang w:val="en-US"/>
-                        </w:rPr>
-                        <w:t>SURNAME</w:t>
-                      </w:r>
+                          <w:sz w:val="24"/>
+                          <w:szCs w:val="24"/>
+                          <w:lang w:val="en-US"/>
+                        </w:rPr>
+                        <w:t>Luna Web Design</w:t>
+                      </w:r>
+                      <w:r>
+                        <w:rPr>
+                          <w:sz w:val="24"/>
+                          <w:szCs w:val="24"/>
+                          <w:lang w:val="en-US"/>
+                        </w:rPr>
+                        <w:t>, New York</w:t>
+                      </w:r>
+                    </w:p>
+                    <w:p>
+                      <w:pPr>
+                        <w:pStyle w:val="NoSpacing"/>
+                        <w:numPr>
+                          <w:ilvl w:val="0"/>
+                          <w:numId w:val="1"/>
+                        </w:numPr>
+                        <w:rPr>
+                          <w:sz w:val="24"/>
+                          <w:szCs w:val="24"/>
+                          <w:lang w:val="en-US"/>
+                        </w:rPr>
+                      </w:pPr>
+                      <w:r>
+                        <w:rPr>
+                          <w:sz w:val="24"/>
+                          <w:szCs w:val="24"/>
+                          <w:lang w:val="en-US"/>
+                        </w:rPr>
+                        <w:t>Cooperate with designers to create clean interfaces and simple, intuitive interactions and experiences.</w:t>
+                      </w:r>
+                    </w:p>
+                    <w:p>
+                      <w:pPr>
+                        <w:pStyle w:val="NoSpacing"/>
+                        <w:numPr>
+                          <w:ilvl w:val="0"/>
+                          <w:numId w:val="1"/>
+                        </w:numPr>
+                        <w:rPr>
+                          <w:sz w:val="24"/>
+                          <w:szCs w:val="24"/>
+                          <w:lang w:val="en-US"/>
+                        </w:rPr>
+                      </w:pPr>
+                      <w:r>
+                        <w:rPr>
+                          <w:sz w:val="24"/>
+                          <w:szCs w:val="24"/>
+                          <w:lang w:val="en-US"/>
+                        </w:rPr>
+                        <w:t>Develop project concepts and maintain optimal workflow.</w:t>
+                      </w:r>
+                    </w:p>
+                    <w:p>
+                      <w:pPr>
+                        <w:pStyle w:val="NoSpacing"/>
+                        <w:numPr>
+                          <w:ilvl w:val="0"/>
+                          <w:numId w:val="1"/>
+                        </w:numPr>
+                        <w:rPr>
+                          <w:sz w:val="24"/>
+                          <w:szCs w:val="24"/>
+                          <w:lang w:val="en-US"/>
+                        </w:rPr>
+                      </w:pPr>
+                      <w:r>
+                        <w:rPr>
+                          <w:sz w:val="24"/>
+                          <w:szCs w:val="24"/>
+                          <w:lang w:val="en-US"/>
+                        </w:rPr>
+                        <w:t>Work with senior developer to manage large, complex design projects for corporate clients.</w:t>
+                      </w:r>
+                    </w:p>
+                    <w:p>
+                      <w:pPr>
+                        <w:pStyle w:val="NoSpacing"/>
+                        <w:numPr>
+                          <w:ilvl w:val="0"/>
+                          <w:numId w:val="1"/>
+                        </w:numPr>
+                        <w:rPr>
+                          <w:sz w:val="24"/>
+                          <w:szCs w:val="24"/>
+                          <w:lang w:val="en-US"/>
+                        </w:rPr>
+                      </w:pPr>
+                      <w:r>
+                        <w:rPr>
+                          <w:sz w:val="24"/>
+                          <w:szCs w:val="24"/>
+                          <w:lang w:val="en-US"/>
+                        </w:rPr>
+                        <w:t>Complete detailed programming and development tasks for front end public and internal websites as well as challenging back-end server code.</w:t>
+                      </w:r>
+                    </w:p>
+                    <w:p>
+                      <w:pPr>
+                        <w:pStyle w:val="NoSpacing"/>
+                        <w:numPr>
+                          <w:ilvl w:val="0"/>
+                          <w:numId w:val="1"/>
+                        </w:numPr>
+                        <w:rPr>
+                          <w:sz w:val="24"/>
+                          <w:szCs w:val="24"/>
+                          <w:lang w:val="en-US"/>
+                        </w:rPr>
+                      </w:pPr>
+                      <w:r>
+                        <w:rPr>
+                          <w:sz w:val="24"/>
+                          <w:szCs w:val="24"/>
+                          <w:lang w:val="en-US"/>
+                        </w:rPr>
+                        <w:t>Carry out quality assurance tests to discover errors and optimize usability.</w:t>
+                      </w:r>
+                    </w:p>
+                    <w:p>
+                      <w:pPr>
+                        <w:pStyle w:val="Styl1"/>
+                        <w:rPr>
+                          <w:lang w:val="en-US"/>
+                        </w:rPr>
+                      </w:pPr>
+                      <w:r>
+                        <w:rPr>
+                          <w:lang w:val="en-US"/>
+                        </w:rPr>
+                        <w:t>Education</w:t>
+                      </w:r>
+                    </w:p>
+                    <w:p>
+                      <w:pPr>
+                        <w:pStyle w:val="NoSpacing"/>
+                        <w:rPr>
+                          <w:sz w:val="24"/>
+                          <w:szCs w:val="24"/>
+                          <w:lang w:val="en-US"/>
+                        </w:rPr>
+                      </w:pPr>
+                      <w:r>
+                        <w:rPr>
+                          <w:sz w:val="24"/>
+                          <w:szCs w:val="24"/>
+                          <w:lang w:val="en-US"/>
+                        </w:rPr>
+                        <w:t xml:space="preserve">Bachelor of Science: </w:t>
+                      </w:r>
+                      <w:r>
+                        <w:rPr>
+                          <w:b/>
+                          <w:sz w:val="24"/>
+                          <w:szCs w:val="24"/>
+                          <w:lang w:val="en-US"/>
+                        </w:rPr>
+                        <w:t xml:space="preserve">Computer Information Systems </w:t>
+                      </w:r>
+                      <w:r>
+                        <w:rPr>
+                          <w:sz w:val="24"/>
+                          <w:szCs w:val="24"/>
+                          <w:lang w:val="en-US"/>
+                        </w:rPr>
+                        <w:t>- 2014</w:t>
+                      </w:r>
+                    </w:p>
+                    <w:p>
+                      <w:pPr>
+                        <w:pStyle w:val="NoSpacing"/>
+                        <w:rPr>
+                          <w:sz w:val="24"/>
+                          <w:szCs w:val="24"/>
+                          <w:lang w:val="en-US"/>
+                        </w:rPr>
+                      </w:pPr>
+                      <w:r>
+                        <w:rPr>
+                          <w:b/>
+                          <w:sz w:val="24"/>
+                          <w:szCs w:val="24"/>
+                          <w:lang w:val="en-US"/>
+                        </w:rPr>
+                        <w:t>Columbia University</w:t>
+                      </w:r>
+                      <w:r>
+                        <w:rPr>
+                          <w:sz w:val="24"/>
+                          <w:szCs w:val="24"/>
+                          <w:lang w:val="en-US"/>
+                        </w:rPr>
+                        <w:t>, NY</w:t>
+                      </w:r>
+                    </w:p>
+                    <w:p>
+                      <w:pPr>
+                        <w:pStyle w:val="Styl1"/>
+                        <w:rPr>
+                          <w:lang w:val="en-US"/>
+                        </w:rPr>
+                      </w:pPr>
+                      <w:r>
+                        <w:rPr>
+                          <w:lang w:val="en-US"/>
+                        </w:rPr>
+                        <w:t>Languages</w:t>
+                      </w:r>
+                    </w:p>
+                    <w:p>
+                      <w:pPr>
+                        <w:pStyle w:val="NoSpacing"/>
+                        <w:rPr>
+                          <w:sz w:val="24"/>
+                          <w:szCs w:val="24"/>
+                          <w:lang w:val="en-US"/>
+                        </w:rPr>
+                      </w:pPr>
+                      <w:r>
+                        <w:rPr>
+                          <w:sz w:val="24"/>
+                          <w:szCs w:val="24"/>
+                          <w:lang w:val="en-US"/>
+                        </w:rPr>
+                        <w:t>English</w:t>
+                      </w:r>
+                      <w:r>
+                        <w:rPr>
+                          <w:sz w:val="24"/>
+                          <w:szCs w:val="24"/>
+                          <w:lang w:val="en-US"/>
+                        </w:rPr>
+                        <w:t xml:space="preserve"> – C2</w:t>
+                      </w:r>
+                    </w:p>
+                    <w:p>
+                      <w:pPr>
+                        <w:pStyle w:val="NoSpacing"/>
+                        <w:rPr>
+                          <w:sz w:val="24"/>
+                          <w:szCs w:val="24"/>
+                          <w:lang w:val="en-US"/>
+                        </w:rPr>
+                      </w:pPr>
+                      <w:r>
+                        <w:rPr>
+                          <w:sz w:val="24"/>
+                          <w:szCs w:val="24"/>
+                          <w:lang w:val="en-US"/>
+                        </w:rPr>
+                        <w:t>German</w:t>
+                      </w:r>
+                      <w:r>
+                        <w:rPr>
+                          <w:sz w:val="24"/>
+                          <w:szCs w:val="24"/>
+                          <w:lang w:val="en-US"/>
+                        </w:rPr>
+                        <w:t xml:space="preserve"> – A1</w:t>
+                      </w:r>
+                    </w:p>
+                    <w:p>
+                      <w:pPr>
+                        <w:pStyle w:val="Styl1"/>
+                        <w:rPr>
+                          <w:lang w:val="en-US"/>
+                        </w:rPr>
+                      </w:pPr>
+                      <w:r>
+                        <w:rPr>
+                          <w:lang w:val="en-US"/>
+                        </w:rPr>
+                        <w:t>Certifications</w:t>
+                      </w:r>
+                    </w:p>
+                    <w:p>
+                      <w:pPr>
+                        <w:pStyle w:val="NoSpacing"/>
+                        <w:rPr>
+                          <w:sz w:val="24"/>
+                          <w:szCs w:val="24"/>
+                          <w:lang w:val="en-US"/>
+                        </w:rPr>
+                      </w:pPr>
+                      <w:r>
+                        <w:rPr>
+                          <w:sz w:val="24"/>
+                          <w:szCs w:val="24"/>
+                          <w:lang w:val="en-US"/>
+                        </w:rPr>
+                        <w:t xml:space="preserve">PHP Framework (certificate): </w:t>
+                      </w:r>
+                      <w:r>
+                        <w:rPr>
+                          <w:b/>
+                          <w:sz w:val="24"/>
+                          <w:szCs w:val="24"/>
+                          <w:lang w:val="en-US"/>
+                        </w:rPr>
+                        <w:t>Zend, Codeigniter, Symfony</w:t>
+                      </w:r>
+                      <w:r>
+                        <w:rPr>
+                          <w:sz w:val="24"/>
+                          <w:szCs w:val="24"/>
+                          <w:lang w:val="en-US"/>
+                        </w:rPr>
+                        <w:t>.</w:t>
+                      </w:r>
+                    </w:p>
+                    <w:p>
+                      <w:pPr>
+                        <w:pStyle w:val="NoSpacing"/>
+                        <w:rPr>
+                          <w:sz w:val="24"/>
+                          <w:szCs w:val="24"/>
+                          <w:lang w:val="en-US"/>
+                        </w:rPr>
+                      </w:pPr>
+                      <w:r>
+                        <w:rPr>
+                          <w:sz w:val="24"/>
+                          <w:szCs w:val="24"/>
+                          <w:lang w:val="en-US"/>
+                        </w:rPr>
+                        <w:t xml:space="preserve">Programming Languages: </w:t>
+                      </w:r>
+                      <w:r>
+                        <w:rPr>
+                          <w:b/>
+                          <w:sz w:val="24"/>
+                          <w:szCs w:val="24"/>
+                          <w:lang w:val="en-US"/>
+                        </w:rPr>
+                        <w:t>JavaScript, HTML5, PHP OOP, CSS, SQL, MySQL</w:t>
+                      </w:r>
+                      <w:r>
+                        <w:rPr>
+                          <w:sz w:val="24"/>
+                          <w:szCs w:val="24"/>
+                          <w:lang w:val="en-US"/>
+                        </w:rPr>
+                        <w:t>.</w:t>
+                      </w:r>
+                    </w:p>
+                    <w:p>
+                      <w:pPr>
+                        <w:rPr>
+                          <w:sz w:val="24"/>
+                          <w:szCs w:val="24"/>
+                          <w:lang w:val="en-US"/>
+                        </w:rPr>
+                      </w:pPr>
                     </w:p>
                   </w:txbxContent>
                 </v:textbox>
@@ -1105,10 +2261,10 @@
       </w:rPr>
     </w:lvl>
   </w:abstractNum>
-  <w:num w:numId="1" w16cid:durableId="1417749635">
+  <w:num w:numId="1" w16cid:durableId="1571500218">
     <w:abstractNumId w:val="0"/>
   </w:num>
-  <w:num w:numId="2" w16cid:durableId="331181073">
+  <w:num w:numId="2" w16cid:durableId="231621471">
     <w:abstractNumId w:val="1"/>
   </w:num>
 </w:numbering>

</xml_diff>